<commit_message>
updated urenlijst & pve
updated urenlijst & pve
</commit_message>
<xml_diff>
--- a/Documenten/Pv's/PvE.docx
+++ b/Documenten/Pv's/PvE.docx
@@ -1,6 +1,6 @@
 
 <file path=word/document.xml><?xml version="1.0" encoding="utf-8"?>
-<w:document xmlns:wpc="http://schemas.microsoft.com/office/word/2010/wordprocessingCanvas" xmlns:cx="http://schemas.microsoft.com/office/drawing/2014/chartex" xmlns:cx1="http://schemas.microsoft.com/office/drawing/2015/9/8/chartex" xmlns:cx2="http://schemas.microsoft.com/office/drawing/2015/10/21/chartex" xmlns:cx3="http://schemas.microsoft.com/office/drawing/2016/5/9/chartex" xmlns:cx4="http://schemas.microsoft.com/office/drawing/2016/5/10/chartex" xmlns:cx5="http://schemas.microsoft.com/office/drawing/2016/5/11/chartex" xmlns:cx6="http://schemas.microsoft.com/office/drawing/2016/5/12/chartex" xmlns:cx7="http://schemas.microsoft.com/office/drawing/2016/5/13/chartex" xmlns:cx8="http://schemas.microsoft.com/office/drawing/2016/5/14/chartex" xmlns:mc="http://schemas.openxmlformats.org/markup-compatibility/2006" xmlns:aink="http://schemas.microsoft.com/office/drawing/2016/ink" xmlns:o="urn:schemas-microsoft-com:office:office" xmlns:r="http://schemas.openxmlformats.org/officeDocument/2006/relationships" xmlns:m="http://schemas.openxmlformats.org/officeDocument/2006/math" xmlns:v="urn:schemas-microsoft-com:vml" xmlns:wp14="http://schemas.microsoft.com/office/word/2010/wordprocessingDrawing" xmlns:wp="http://schemas.openxmlformats.org/drawingml/2006/wordprocessingDrawing" xmlns:w10="urn:schemas-microsoft-com:office:word" xmlns:w="http://schemas.openxmlformats.org/wordprocessingml/2006/main" xmlns:w14="http://schemas.microsoft.com/office/word/2010/wordml" xmlns:w15="http://schemas.microsoft.com/office/word/2012/wordml" xmlns:w16se="http://schemas.microsoft.com/office/word/2015/wordml/symex" xmlns:wpg="http://schemas.microsoft.com/office/word/2010/wordprocessingGroup" xmlns:wpi="http://schemas.microsoft.com/office/word/2010/wordprocessingInk" xmlns:wne="http://schemas.microsoft.com/office/word/2006/wordml" xmlns:wps="http://schemas.microsoft.com/office/word/2010/wordprocessingShape" mc:Ignorable="w14 w15 w16se wp14">
+<w:document xmlns:wpc="http://schemas.microsoft.com/office/word/2010/wordprocessingCanvas" xmlns:cx="http://schemas.microsoft.com/office/drawing/2014/chartex" xmlns:cx1="http://schemas.microsoft.com/office/drawing/2015/9/8/chartex" xmlns:cx2="http://schemas.microsoft.com/office/drawing/2015/10/21/chartex" xmlns:cx3="http://schemas.microsoft.com/office/drawing/2016/5/9/chartex" xmlns:cx4="http://schemas.microsoft.com/office/drawing/2016/5/10/chartex" xmlns:cx5="http://schemas.microsoft.com/office/drawing/2016/5/11/chartex" xmlns:mc="http://schemas.openxmlformats.org/markup-compatibility/2006" xmlns:o="urn:schemas-microsoft-com:office:office" xmlns:r="http://schemas.openxmlformats.org/officeDocument/2006/relationships" xmlns:m="http://schemas.openxmlformats.org/officeDocument/2006/math" xmlns:v="urn:schemas-microsoft-com:vml" xmlns:wp14="http://schemas.microsoft.com/office/word/2010/wordprocessingDrawing" xmlns:wp="http://schemas.openxmlformats.org/drawingml/2006/wordprocessingDrawing" xmlns:w10="urn:schemas-microsoft-com:office:word" xmlns:w="http://schemas.openxmlformats.org/wordprocessingml/2006/main" xmlns:w14="http://schemas.microsoft.com/office/word/2010/wordml" xmlns:w15="http://schemas.microsoft.com/office/word/2012/wordml" xmlns:w16se="http://schemas.microsoft.com/office/word/2015/wordml/symex" xmlns:wpg="http://schemas.microsoft.com/office/word/2010/wordprocessingGroup" xmlns:wpi="http://schemas.microsoft.com/office/word/2010/wordprocessingInk" xmlns:wne="http://schemas.microsoft.com/office/word/2006/wordml" xmlns:wps="http://schemas.microsoft.com/office/word/2010/wordprocessingShape" mc:Ignorable="w14 w15 w16se wp14">
   <w:body>
     <w:sdt>
       <w:sdtPr>
@@ -182,9 +182,8 @@
                   <w:color w:val="4472C4" w:themeColor="accent1"/>
                   <w:sz w:val="28"/>
                   <w:szCs w:val="28"/>
-                  <w:lang w:val="pl-PL"/>
                 </w:rPr>
-                <w:t>By TYMR</w:t>
+                <w:t>By TYMR Groep 5</w:t>
               </w:r>
             </w:p>
           </w:sdtContent>
@@ -360,11 +359,37 @@
                                   </w:sdtPr>
                                   <w:sdtEndPr/>
                                   <w:sdtContent>
+                                    <w:proofErr w:type="spellStart"/>
                                     <w:r>
                                       <w:rPr>
                                         <w:color w:val="4472C4" w:themeColor="accent1"/>
                                       </w:rPr>
-                                      <w:t>Tomasz / Youssef / Max / Remco</w:t>
+                                      <w:t>Tomasz</w:t>
+                                    </w:r>
+                                    <w:proofErr w:type="spellEnd"/>
+                                    <w:r>
+                                      <w:rPr>
+                                        <w:color w:val="4472C4" w:themeColor="accent1"/>
+                                      </w:rPr>
+                                      <w:t>/</w:t>
+                                    </w:r>
+                                    <w:r>
+                                      <w:rPr>
+                                        <w:color w:val="4472C4" w:themeColor="accent1"/>
+                                      </w:rPr>
+                                      <w:t xml:space="preserve"> </w:t>
+                                    </w:r>
+                                    <w:r>
+                                      <w:rPr>
+                                        <w:color w:val="4472C4" w:themeColor="accent1"/>
+                                      </w:rPr>
+                                      <w:t>Youssef/</w:t>
+                                    </w:r>
+                                    <w:r>
+                                      <w:rPr>
+                                        <w:color w:val="4472C4" w:themeColor="accent1"/>
+                                      </w:rPr>
+                                      <w:t xml:space="preserve"> Max / Remco</w:t>
                                     </w:r>
                                   </w:sdtContent>
                                 </w:sdt>
@@ -496,11 +521,37 @@
                             </w:sdtPr>
                             <w:sdtEndPr/>
                             <w:sdtContent>
+                              <w:proofErr w:type="spellStart"/>
                               <w:r>
                                 <w:rPr>
                                   <w:color w:val="4472C4" w:themeColor="accent1"/>
                                 </w:rPr>
-                                <w:t>Tomasz / Youssef / Max / Remco</w:t>
+                                <w:t>Tomasz</w:t>
+                              </w:r>
+                              <w:proofErr w:type="spellEnd"/>
+                              <w:r>
+                                <w:rPr>
+                                  <w:color w:val="4472C4" w:themeColor="accent1"/>
+                                </w:rPr>
+                                <w:t>/</w:t>
+                              </w:r>
+                              <w:r>
+                                <w:rPr>
+                                  <w:color w:val="4472C4" w:themeColor="accent1"/>
+                                </w:rPr>
+                                <w:t xml:space="preserve"> </w:t>
+                              </w:r>
+                              <w:r>
+                                <w:rPr>
+                                  <w:color w:val="4472C4" w:themeColor="accent1"/>
+                                </w:rPr>
+                                <w:t>Youssef/</w:t>
+                              </w:r>
+                              <w:r>
+                                <w:rPr>
+                                  <w:color w:val="4472C4" w:themeColor="accent1"/>
+                                </w:rPr>
+                                <w:t xml:space="preserve"> Max / Remco</w:t>
                               </w:r>
                             </w:sdtContent>
                           </w:sdt>
@@ -583,10 +634,7 @@
     <w:p/>
     <w:p/>
     <w:p/>
-    <w:p>
-      <w:bookmarkStart w:id="0" w:name="_GoBack"/>
-      <w:bookmarkEnd w:id="0"/>
-    </w:p>
+    <w:p/>
     <w:p/>
     <w:p/>
     <w:p/>
@@ -711,15 +759,7 @@
         <w:ind w:left="360"/>
       </w:pPr>
       <w:r>
-        <w:t>Intro/</w:t>
-      </w:r>
-      <w:proofErr w:type="spellStart"/>
-      <w:r>
-        <w:t>main</w:t>
-      </w:r>
-      <w:proofErr w:type="spellEnd"/>
-      <w:r>
-        <w:t>:</w:t>
+        <w:t>Intro/main:</w:t>
       </w:r>
     </w:p>
     <w:p>
@@ -751,10 +791,7 @@
         <w:ind w:left="1080"/>
       </w:pPr>
       <w:r>
-        <w:t>Password</w:t>
-      </w:r>
-      <w:r>
-        <w:t xml:space="preserve"> veld</w:t>
+        <w:t>Passwordveld</w:t>
       </w:r>
       <w:r>
         <w:t>.</w:t>
@@ -789,10 +826,7 @@
         <w:ind w:left="1080"/>
       </w:pPr>
       <w:r>
-        <w:t xml:space="preserve">Register </w:t>
-      </w:r>
-      <w:r>
-        <w:t>knop</w:t>
+        <w:t>Registerknop</w:t>
       </w:r>
       <w:r>
         <w:t>.</w:t>
@@ -926,13 +960,8 @@
         </w:numPr>
         <w:ind w:left="1800"/>
       </w:pPr>
-      <w:proofErr w:type="spellStart"/>
-      <w:r>
-        <w:t>Awayteam</w:t>
-      </w:r>
-      <w:proofErr w:type="spellEnd"/>
-      <w:r>
-        <w:t xml:space="preserve"> showen.</w:t>
+      <w:r>
+        <w:t>Awayteam showen.</w:t>
       </w:r>
     </w:p>
     <w:p>
@@ -982,6 +1011,8 @@
       <w:r>
         <w:t>De naam tonen van het team.</w:t>
       </w:r>
+      <w:bookmarkStart w:id="0" w:name="_GoBack"/>
+      <w:bookmarkEnd w:id="0"/>
     </w:p>
     <w:p>
       <w:pPr>
@@ -1020,13 +1051,8 @@
         <w:pStyle w:val="Kop3"/>
         <w:ind w:left="360"/>
       </w:pPr>
-      <w:proofErr w:type="spellStart"/>
-      <w:r>
-        <w:t>Admin</w:t>
-      </w:r>
-      <w:proofErr w:type="spellEnd"/>
-      <w:r>
-        <w:t xml:space="preserve"> stuk:</w:t>
+      <w:r>
+        <w:t>Admin stuk:</w:t>
       </w:r>
     </w:p>
     <w:p>
@@ -1070,24 +1096,14 @@
       <w:r>
         <w:t>“</w:t>
       </w:r>
-      <w:proofErr w:type="spellStart"/>
       <w:r>
         <w:t>comments</w:t>
       </w:r>
-      <w:proofErr w:type="spellEnd"/>
       <w:r>
         <w:t>”</w:t>
       </w:r>
       <w:r>
-        <w:t xml:space="preserve"> in typt (</w:t>
-      </w:r>
-      <w:proofErr w:type="spellStart"/>
-      <w:r>
-        <w:t>execute</w:t>
-      </w:r>
-      <w:proofErr w:type="spellEnd"/>
-      <w:r>
-        <w:t>).</w:t>
+        <w:t xml:space="preserve"> in typt (execute).</w:t>
       </w:r>
     </w:p>
     <w:p>
@@ -1133,7 +1149,6 @@
           <w:u w:val="single"/>
         </w:rPr>
       </w:pPr>
-      <w:proofErr w:type="spellStart"/>
       <w:r>
         <w:rPr>
           <w:i/>
@@ -1143,7 +1158,6 @@
         </w:rPr>
         <w:t>Should</w:t>
       </w:r>
-      <w:proofErr w:type="spellEnd"/>
       <w:r>
         <w:rPr>
           <w:i/>
@@ -1164,10 +1178,7 @@
         <w:ind w:left="1080"/>
       </w:pPr>
       <w:r>
-        <w:t>Een ninja account met welke kun je gokken na dat de wedstrijden zijn begonnen</w:t>
-      </w:r>
-      <w:r>
-        <w:t>.</w:t>
+        <w:t>Een ninja account met welke kun je gokken na dat de wedstrijden zijn begonnen.</w:t>
       </w:r>
     </w:p>
     <w:p/>
@@ -1181,7 +1192,6 @@
           <w:u w:val="single"/>
         </w:rPr>
       </w:pPr>
-      <w:proofErr w:type="spellStart"/>
       <w:r>
         <w:rPr>
           <w:i/>
@@ -1199,9 +1209,404 @@
           <w:szCs w:val="28"/>
           <w:u w:val="single"/>
         </w:rPr>
-        <w:t>ould</w:t>
+        <w:t>ould have</w:t>
+      </w:r>
+    </w:p>
+    <w:p>
+      <w:pPr>
+        <w:pStyle w:val="Lijstalinea"/>
+        <w:numPr>
+          <w:ilvl w:val="0"/>
+          <w:numId w:val="8"/>
+        </w:numPr>
+        <w:ind w:left="1080"/>
+      </w:pPr>
+      <w:r>
+        <w:t xml:space="preserve">Wachtwoorden </w:t>
+      </w:r>
+      <w:proofErr w:type="spellStart"/>
+      <w:r>
+        <w:t>hashen</w:t>
       </w:r>
       <w:proofErr w:type="spellEnd"/>
+      <w:r>
+        <w:t>.</w:t>
+      </w:r>
+    </w:p>
+    <w:p>
+      <w:pPr>
+        <w:pStyle w:val="Kop1"/>
+        <w:rPr>
+          <w:i/>
+          <w:sz w:val="28"/>
+          <w:szCs w:val="28"/>
+          <w:u w:val="single"/>
+        </w:rPr>
+      </w:pPr>
+      <w:r>
+        <w:rPr>
+          <w:i/>
+          <w:sz w:val="28"/>
+          <w:szCs w:val="28"/>
+          <w:u w:val="single"/>
+        </w:rPr>
+        <w:t>O</w:t>
+      </w:r>
+    </w:p>
+    <w:p>
+      <w:pPr>
+        <w:pStyle w:val="Kop1"/>
+        <w:rPr>
+          <w:i/>
+          <w:sz w:val="28"/>
+          <w:szCs w:val="28"/>
+          <w:u w:val="single"/>
+        </w:rPr>
+      </w:pPr>
+      <w:r>
+        <w:rPr>
+          <w:i/>
+          <w:sz w:val="28"/>
+          <w:szCs w:val="28"/>
+          <w:u w:val="single"/>
+        </w:rPr>
+        <w:t>W</w:t>
+      </w:r>
+      <w:r>
+        <w:rPr>
+          <w:i/>
+          <w:sz w:val="28"/>
+          <w:szCs w:val="28"/>
+          <w:u w:val="single"/>
+        </w:rPr>
+        <w:t>on</w:t>
+      </w:r>
+      <w:r>
+        <w:rPr>
+          <w:i/>
+          <w:sz w:val="28"/>
+          <w:szCs w:val="28"/>
+          <w:u w:val="single"/>
+        </w:rPr>
+        <w:t>’</w:t>
+      </w:r>
+      <w:r>
+        <w:rPr>
+          <w:i/>
+          <w:sz w:val="28"/>
+          <w:szCs w:val="28"/>
+          <w:u w:val="single"/>
+        </w:rPr>
+        <w:t>t have</w:t>
+      </w:r>
+    </w:p>
+    <w:p/>
+    <w:p>
+      <w:pPr>
+        <w:pStyle w:val="Kop1"/>
+        <w:rPr>
+          <w:i/>
+          <w:sz w:val="28"/>
+          <w:szCs w:val="28"/>
+          <w:u w:val="single"/>
+        </w:rPr>
+      </w:pPr>
+      <w:r>
+        <w:rPr>
+          <w:i/>
+          <w:sz w:val="28"/>
+          <w:szCs w:val="28"/>
+          <w:u w:val="single"/>
+        </w:rPr>
+        <w:t>M</w:t>
+      </w:r>
+      <w:r>
+        <w:rPr>
+          <w:i/>
+          <w:sz w:val="28"/>
+          <w:szCs w:val="28"/>
+          <w:u w:val="single"/>
+        </w:rPr>
+        <w:t>ust have</w:t>
+      </w:r>
+    </w:p>
+    <w:p>
+      <w:pPr>
+        <w:pStyle w:val="Kop2"/>
+        <w:ind w:left="360"/>
+        <w:rPr>
+          <w:b/>
+        </w:rPr>
+      </w:pPr>
+      <w:r>
+        <w:rPr>
+          <w:b/>
+        </w:rPr>
+        <w:t>In het PHP</w:t>
+      </w:r>
+      <w:r>
+        <w:rPr>
+          <w:b/>
+        </w:rPr>
+        <w:t xml:space="preserve"> komt het volgende:</w:t>
+      </w:r>
+    </w:p>
+    <w:p>
+      <w:pPr>
+        <w:pStyle w:val="Kop1"/>
+      </w:pPr>
+      <w:r>
+        <w:t>User acces</w:t>
+      </w:r>
+    </w:p>
+    <w:p>
+      <w:pPr>
+        <w:pStyle w:val="Lijstalinea"/>
+        <w:numPr>
+          <w:ilvl w:val="0"/>
+          <w:numId w:val="5"/>
+        </w:numPr>
+        <w:ind w:left="1080"/>
+      </w:pPr>
+      <w:r>
+        <w:t>Inlogsysteem</w:t>
+      </w:r>
+    </w:p>
+    <w:p>
+      <w:pPr>
+        <w:pStyle w:val="Lijstalinea"/>
+        <w:numPr>
+          <w:ilvl w:val="0"/>
+          <w:numId w:val="5"/>
+        </w:numPr>
+        <w:ind w:left="1080"/>
+      </w:pPr>
+      <w:r>
+        <w:t>Loguitsysteem</w:t>
+      </w:r>
+    </w:p>
+    <w:p>
+      <w:pPr>
+        <w:pStyle w:val="Lijstalinea"/>
+        <w:numPr>
+          <w:ilvl w:val="0"/>
+          <w:numId w:val="5"/>
+        </w:numPr>
+        <w:ind w:left="1080"/>
+      </w:pPr>
+      <w:r>
+        <w:t>Team ranksysteem</w:t>
+      </w:r>
+    </w:p>
+    <w:p>
+      <w:pPr>
+        <w:pStyle w:val="Lijstalinea"/>
+        <w:numPr>
+          <w:ilvl w:val="0"/>
+          <w:numId w:val="5"/>
+        </w:numPr>
+        <w:ind w:left="1080"/>
+      </w:pPr>
+      <w:r>
+        <w:t>Verwelkoms Pagina</w:t>
+      </w:r>
+    </w:p>
+    <w:p>
+      <w:pPr>
+        <w:pStyle w:val="Lijstalinea"/>
+        <w:numPr>
+          <w:ilvl w:val="0"/>
+          <w:numId w:val="5"/>
+        </w:numPr>
+        <w:ind w:left="1080"/>
+      </w:pPr>
+      <w:r>
+        <w:t>Weergave van wedstrijden</w:t>
+      </w:r>
+    </w:p>
+    <w:p>
+      <w:pPr>
+        <w:pStyle w:val="Lijstalinea"/>
+        <w:numPr>
+          <w:ilvl w:val="0"/>
+          <w:numId w:val="5"/>
+        </w:numPr>
+        <w:ind w:left="1080"/>
+      </w:pPr>
+      <w:r>
+        <w:t>Geplande wedstrijden</w:t>
+      </w:r>
+    </w:p>
+    <w:p>
+      <w:pPr>
+        <w:pStyle w:val="Lijstalinea"/>
+        <w:numPr>
+          <w:ilvl w:val="0"/>
+          <w:numId w:val="5"/>
+        </w:numPr>
+        <w:ind w:left="1080"/>
+      </w:pPr>
+      <w:r>
+        <w:t>Uitslagen wedstrijden</w:t>
+      </w:r>
+    </w:p>
+    <w:p>
+      <w:pPr>
+        <w:pStyle w:val="Lijstalinea"/>
+        <w:ind w:left="1080"/>
+      </w:pPr>
+    </w:p>
+    <w:p>
+      <w:pPr>
+        <w:pStyle w:val="Kop1"/>
+      </w:pPr>
+      <w:r>
+        <w:t>Admin acces</w:t>
+      </w:r>
+    </w:p>
+    <w:p>
+      <w:pPr>
+        <w:pStyle w:val="Lijstalinea"/>
+        <w:numPr>
+          <w:ilvl w:val="0"/>
+          <w:numId w:val="11"/>
+        </w:numPr>
+      </w:pPr>
+      <w:r>
+        <w:t>Tijdsduur aanpassen (inc pauze)</w:t>
+      </w:r>
+    </w:p>
+    <w:p>
+      <w:pPr>
+        <w:pStyle w:val="Lijstalinea"/>
+        <w:numPr>
+          <w:ilvl w:val="0"/>
+          <w:numId w:val="11"/>
+        </w:numPr>
+      </w:pPr>
+      <w:r>
+        <w:t>Teams toevoegen/verwijderen</w:t>
+      </w:r>
+    </w:p>
+    <w:p>
+      <w:pPr>
+        <w:pStyle w:val="Lijstalinea"/>
+        <w:numPr>
+          <w:ilvl w:val="0"/>
+          <w:numId w:val="11"/>
+        </w:numPr>
+      </w:pPr>
+      <w:r>
+        <w:t>Wedstrijd generen</w:t>
+      </w:r>
+    </w:p>
+    <w:p>
+      <w:pPr>
+        <w:pStyle w:val="Lijstalinea"/>
+        <w:numPr>
+          <w:ilvl w:val="0"/>
+          <w:numId w:val="11"/>
+        </w:numPr>
+      </w:pPr>
+      <w:r>
+        <w:t>CSV-bestanden</w:t>
+      </w:r>
+      <w:r>
+        <w:t xml:space="preserve"> exporteren</w:t>
+      </w:r>
+    </w:p>
+    <w:p>
+      <w:pPr>
+        <w:pStyle w:val="Lijstalinea"/>
+        <w:numPr>
+          <w:ilvl w:val="0"/>
+          <w:numId w:val="11"/>
+        </w:numPr>
+      </w:pPr>
+      <w:r>
+        <w:t>Team aanmaken (</w:t>
+      </w:r>
+      <w:proofErr w:type="spellStart"/>
+      <w:r>
+        <w:t>inc</w:t>
+      </w:r>
+      <w:proofErr w:type="spellEnd"/>
+      <w:r>
+        <w:t xml:space="preserve"> </w:t>
+      </w:r>
+      <w:r>
+        <w:t>spelers</w:t>
+      </w:r>
+      <w:r>
+        <w:t>)</w:t>
+      </w:r>
+    </w:p>
+    <w:p>
+      <w:pPr>
+        <w:pStyle w:val="Lijstalinea"/>
+        <w:numPr>
+          <w:ilvl w:val="0"/>
+          <w:numId w:val="11"/>
+        </w:numPr>
+      </w:pPr>
+      <w:r>
+        <w:t>Lijst van alle teams</w:t>
+      </w:r>
+    </w:p>
+    <w:p>
+      <w:pPr>
+        <w:pStyle w:val="Lijstalinea"/>
+        <w:numPr>
+          <w:ilvl w:val="0"/>
+          <w:numId w:val="11"/>
+        </w:numPr>
+      </w:pPr>
+      <w:r>
+        <w:t>Wedstrijdresultaat</w:t>
+      </w:r>
+      <w:r>
+        <w:t xml:space="preserve"> toevoegen</w:t>
+      </w:r>
+    </w:p>
+    <w:p>
+      <w:pPr>
+        <w:pStyle w:val="Kop1"/>
+        <w:rPr>
+          <w:i/>
+          <w:sz w:val="28"/>
+          <w:szCs w:val="28"/>
+          <w:u w:val="single"/>
+        </w:rPr>
+      </w:pPr>
+      <w:r>
+        <w:rPr>
+          <w:i/>
+          <w:sz w:val="28"/>
+          <w:szCs w:val="28"/>
+          <w:u w:val="single"/>
+        </w:rPr>
+        <w:t>O</w:t>
+      </w:r>
+    </w:p>
+    <w:p>
+      <w:pPr>
+        <w:pStyle w:val="Kop1"/>
+        <w:rPr>
+          <w:i/>
+          <w:sz w:val="28"/>
+          <w:szCs w:val="28"/>
+          <w:u w:val="single"/>
+        </w:rPr>
+      </w:pPr>
+      <w:r>
+        <w:rPr>
+          <w:i/>
+          <w:sz w:val="28"/>
+          <w:szCs w:val="28"/>
+          <w:u w:val="single"/>
+        </w:rPr>
+        <w:t>Should</w:t>
+      </w:r>
       <w:r>
         <w:rPr>
           <w:i/>
@@ -1222,9 +1627,10 @@
         <w:ind w:left="1080"/>
       </w:pPr>
       <w:r>
-        <w:t>De teams handmatig van positie laten veranderen.</w:t>
-      </w:r>
-    </w:p>
+        <w:t>Tijdsduur aanpassen</w:t>
+      </w:r>
+    </w:p>
+    <w:p/>
     <w:p>
       <w:pPr>
         <w:pStyle w:val="Kop1"/>
@@ -1242,7 +1648,46 @@
           <w:szCs w:val="28"/>
           <w:u w:val="single"/>
         </w:rPr>
-        <w:t>O</w:t>
+        <w:t>Could have</w:t>
+      </w:r>
+    </w:p>
+    <w:p>
+      <w:pPr>
+        <w:pStyle w:val="Lijstalinea"/>
+        <w:numPr>
+          <w:ilvl w:val="0"/>
+          <w:numId w:val="8"/>
+        </w:numPr>
+        <w:ind w:left="1080"/>
+      </w:pPr>
+      <w:r>
+        <w:t>Teams terugzetten</w:t>
+      </w:r>
+    </w:p>
+    <w:p>
+      <w:pPr>
+        <w:pStyle w:val="Lijstalinea"/>
+        <w:numPr>
+          <w:ilvl w:val="0"/>
+          <w:numId w:val="8"/>
+        </w:numPr>
+        <w:ind w:left="1080"/>
+      </w:pPr>
+      <w:r>
+        <w:t>Gespeelde wedstrijden</w:t>
+      </w:r>
+    </w:p>
+    <w:p>
+      <w:pPr>
+        <w:pStyle w:val="Lijstalinea"/>
+        <w:numPr>
+          <w:ilvl w:val="0"/>
+          <w:numId w:val="8"/>
+        </w:numPr>
+        <w:ind w:left="1080"/>
+      </w:pPr>
+      <w:r>
+        <w:t>Logo</w:t>
       </w:r>
     </w:p>
     <w:p>
@@ -1255,7 +1700,6 @@
           <w:u w:val="single"/>
         </w:rPr>
       </w:pPr>
-      <w:proofErr w:type="spellStart"/>
       <w:r>
         <w:rPr>
           <w:i/>
@@ -1263,18 +1707,19 @@
           <w:szCs w:val="28"/>
           <w:u w:val="single"/>
         </w:rPr>
-        <w:t>W</w:t>
-      </w:r>
-      <w:r>
+        <w:t>O</w:t>
+      </w:r>
+    </w:p>
+    <w:p>
+      <w:pPr>
+        <w:pStyle w:val="Kop1"/>
         <w:rPr>
           <w:i/>
           <w:sz w:val="28"/>
           <w:szCs w:val="28"/>
           <w:u w:val="single"/>
         </w:rPr>
-        <w:t>on’t</w:t>
-      </w:r>
-      <w:proofErr w:type="spellEnd"/>
+      </w:pPr>
       <w:r>
         <w:rPr>
           <w:i/>
@@ -1282,7 +1727,19 @@
           <w:szCs w:val="28"/>
           <w:u w:val="single"/>
         </w:rPr>
-        <w:t xml:space="preserve"> have</w:t>
+        <w:t>Won’t have</w:t>
+      </w:r>
+    </w:p>
+    <w:p>
+      <w:pPr>
+        <w:pStyle w:val="Geenafstand"/>
+        <w:numPr>
+          <w:ilvl w:val="0"/>
+          <w:numId w:val="12"/>
+        </w:numPr>
+      </w:pPr>
+      <w:r>
+        <w:t>No flashing images</w:t>
       </w:r>
     </w:p>
     <w:sectPr>
@@ -1298,7 +1755,7 @@
 </file>
 
 <file path=word/numbering.xml><?xml version="1.0" encoding="utf-8"?>
-<w:numbering xmlns:wpc="http://schemas.microsoft.com/office/word/2010/wordprocessingCanvas" xmlns:cx="http://schemas.microsoft.com/office/drawing/2014/chartex" xmlns:cx1="http://schemas.microsoft.com/office/drawing/2015/9/8/chartex" xmlns:cx2="http://schemas.microsoft.com/office/drawing/2015/10/21/chartex" xmlns:cx3="http://schemas.microsoft.com/office/drawing/2016/5/9/chartex" xmlns:cx4="http://schemas.microsoft.com/office/drawing/2016/5/10/chartex" xmlns:cx5="http://schemas.microsoft.com/office/drawing/2016/5/11/chartex" xmlns:cx6="http://schemas.microsoft.com/office/drawing/2016/5/12/chartex" xmlns:cx7="http://schemas.microsoft.com/office/drawing/2016/5/13/chartex" xmlns:cx8="http://schemas.microsoft.com/office/drawing/2016/5/14/chartex" xmlns:mc="http://schemas.openxmlformats.org/markup-compatibility/2006" xmlns:aink="http://schemas.microsoft.com/office/drawing/2016/ink" xmlns:o="urn:schemas-microsoft-com:office:office" xmlns:r="http://schemas.openxmlformats.org/officeDocument/2006/relationships" xmlns:m="http://schemas.openxmlformats.org/officeDocument/2006/math" xmlns:v="urn:schemas-microsoft-com:vml" xmlns:wp14="http://schemas.microsoft.com/office/word/2010/wordprocessingDrawing" xmlns:wp="http://schemas.openxmlformats.org/drawingml/2006/wordprocessingDrawing" xmlns:w10="urn:schemas-microsoft-com:office:word" xmlns:w="http://schemas.openxmlformats.org/wordprocessingml/2006/main" xmlns:w14="http://schemas.microsoft.com/office/word/2010/wordml" xmlns:w15="http://schemas.microsoft.com/office/word/2012/wordml" xmlns:w16se="http://schemas.microsoft.com/office/word/2015/wordml/symex" xmlns:wpg="http://schemas.microsoft.com/office/word/2010/wordprocessingGroup" xmlns:wpi="http://schemas.microsoft.com/office/word/2010/wordprocessingInk" xmlns:wne="http://schemas.microsoft.com/office/word/2006/wordml" xmlns:wps="http://schemas.microsoft.com/office/word/2010/wordprocessingShape" mc:Ignorable="w14 w15 w16se wp14">
+<w:numbering xmlns:wpc="http://schemas.microsoft.com/office/word/2010/wordprocessingCanvas" xmlns:cx="http://schemas.microsoft.com/office/drawing/2014/chartex" xmlns:cx1="http://schemas.microsoft.com/office/drawing/2015/9/8/chartex" xmlns:cx2="http://schemas.microsoft.com/office/drawing/2015/10/21/chartex" xmlns:cx3="http://schemas.microsoft.com/office/drawing/2016/5/9/chartex" xmlns:cx4="http://schemas.microsoft.com/office/drawing/2016/5/10/chartex" xmlns:cx5="http://schemas.microsoft.com/office/drawing/2016/5/11/chartex" xmlns:mc="http://schemas.openxmlformats.org/markup-compatibility/2006" xmlns:o="urn:schemas-microsoft-com:office:office" xmlns:r="http://schemas.openxmlformats.org/officeDocument/2006/relationships" xmlns:m="http://schemas.openxmlformats.org/officeDocument/2006/math" xmlns:v="urn:schemas-microsoft-com:vml" xmlns:wp14="http://schemas.microsoft.com/office/word/2010/wordprocessingDrawing" xmlns:wp="http://schemas.openxmlformats.org/drawingml/2006/wordprocessingDrawing" xmlns:w10="urn:schemas-microsoft-com:office:word" xmlns:w="http://schemas.openxmlformats.org/wordprocessingml/2006/main" xmlns:w14="http://schemas.microsoft.com/office/word/2010/wordml" xmlns:w15="http://schemas.microsoft.com/office/word/2012/wordml" xmlns:w16se="http://schemas.microsoft.com/office/word/2015/wordml/symex" xmlns:wpg="http://schemas.microsoft.com/office/word/2010/wordprocessingGroup" xmlns:wpi="http://schemas.microsoft.com/office/word/2010/wordprocessingInk" xmlns:wne="http://schemas.microsoft.com/office/word/2006/wordml" xmlns:wps="http://schemas.microsoft.com/office/word/2010/wordprocessingShape" mc:Ignorable="w14 w15 w16se wp14">
   <w:abstractNum w:abstractNumId="0" w15:restartNumberingAfterBreak="0">
     <w:nsid w:val="013D2DA3"/>
     <w:multiLevelType w:val="hybridMultilevel"/>
@@ -1752,6 +2209,119 @@
     </w:lvl>
   </w:abstractNum>
   <w:abstractNum w:abstractNumId="4" w15:restartNumberingAfterBreak="0">
+    <w:nsid w:val="1FB17484"/>
+    <w:multiLevelType w:val="hybridMultilevel"/>
+    <w:tmpl w:val="73C484F8"/>
+    <w:lvl w:ilvl="0" w:tplc="04130001">
+      <w:start w:val="1"/>
+      <w:numFmt w:val="bullet"/>
+      <w:lvlText w:val=""/>
+      <w:lvlJc w:val="left"/>
+      <w:pPr>
+        <w:ind w:left="720" w:hanging="360"/>
+      </w:pPr>
+      <w:rPr>
+        <w:rFonts w:ascii="Symbol" w:hAnsi="Symbol" w:hint="default"/>
+      </w:rPr>
+    </w:lvl>
+    <w:lvl w:ilvl="1" w:tplc="04130003" w:tentative="1">
+      <w:start w:val="1"/>
+      <w:numFmt w:val="bullet"/>
+      <w:lvlText w:val="o"/>
+      <w:lvlJc w:val="left"/>
+      <w:pPr>
+        <w:ind w:left="1440" w:hanging="360"/>
+      </w:pPr>
+      <w:rPr>
+        <w:rFonts w:ascii="Courier New" w:hAnsi="Courier New" w:cs="Courier New" w:hint="default"/>
+      </w:rPr>
+    </w:lvl>
+    <w:lvl w:ilvl="2" w:tplc="04130005" w:tentative="1">
+      <w:start w:val="1"/>
+      <w:numFmt w:val="bullet"/>
+      <w:lvlText w:val=""/>
+      <w:lvlJc w:val="left"/>
+      <w:pPr>
+        <w:ind w:left="2160" w:hanging="360"/>
+      </w:pPr>
+      <w:rPr>
+        <w:rFonts w:ascii="Wingdings" w:hAnsi="Wingdings" w:hint="default"/>
+      </w:rPr>
+    </w:lvl>
+    <w:lvl w:ilvl="3" w:tplc="04130001" w:tentative="1">
+      <w:start w:val="1"/>
+      <w:numFmt w:val="bullet"/>
+      <w:lvlText w:val=""/>
+      <w:lvlJc w:val="left"/>
+      <w:pPr>
+        <w:ind w:left="2880" w:hanging="360"/>
+      </w:pPr>
+      <w:rPr>
+        <w:rFonts w:ascii="Symbol" w:hAnsi="Symbol" w:hint="default"/>
+      </w:rPr>
+    </w:lvl>
+    <w:lvl w:ilvl="4" w:tplc="04130003" w:tentative="1">
+      <w:start w:val="1"/>
+      <w:numFmt w:val="bullet"/>
+      <w:lvlText w:val="o"/>
+      <w:lvlJc w:val="left"/>
+      <w:pPr>
+        <w:ind w:left="3600" w:hanging="360"/>
+      </w:pPr>
+      <w:rPr>
+        <w:rFonts w:ascii="Courier New" w:hAnsi="Courier New" w:cs="Courier New" w:hint="default"/>
+      </w:rPr>
+    </w:lvl>
+    <w:lvl w:ilvl="5" w:tplc="04130005" w:tentative="1">
+      <w:start w:val="1"/>
+      <w:numFmt w:val="bullet"/>
+      <w:lvlText w:val=""/>
+      <w:lvlJc w:val="left"/>
+      <w:pPr>
+        <w:ind w:left="4320" w:hanging="360"/>
+      </w:pPr>
+      <w:rPr>
+        <w:rFonts w:ascii="Wingdings" w:hAnsi="Wingdings" w:hint="default"/>
+      </w:rPr>
+    </w:lvl>
+    <w:lvl w:ilvl="6" w:tplc="04130001" w:tentative="1">
+      <w:start w:val="1"/>
+      <w:numFmt w:val="bullet"/>
+      <w:lvlText w:val=""/>
+      <w:lvlJc w:val="left"/>
+      <w:pPr>
+        <w:ind w:left="5040" w:hanging="360"/>
+      </w:pPr>
+      <w:rPr>
+        <w:rFonts w:ascii="Symbol" w:hAnsi="Symbol" w:hint="default"/>
+      </w:rPr>
+    </w:lvl>
+    <w:lvl w:ilvl="7" w:tplc="04130003" w:tentative="1">
+      <w:start w:val="1"/>
+      <w:numFmt w:val="bullet"/>
+      <w:lvlText w:val="o"/>
+      <w:lvlJc w:val="left"/>
+      <w:pPr>
+        <w:ind w:left="5760" w:hanging="360"/>
+      </w:pPr>
+      <w:rPr>
+        <w:rFonts w:ascii="Courier New" w:hAnsi="Courier New" w:cs="Courier New" w:hint="default"/>
+      </w:rPr>
+    </w:lvl>
+    <w:lvl w:ilvl="8" w:tplc="04130005" w:tentative="1">
+      <w:start w:val="1"/>
+      <w:numFmt w:val="bullet"/>
+      <w:lvlText w:val=""/>
+      <w:lvlJc w:val="left"/>
+      <w:pPr>
+        <w:ind w:left="6480" w:hanging="360"/>
+      </w:pPr>
+      <w:rPr>
+        <w:rFonts w:ascii="Wingdings" w:hAnsi="Wingdings" w:hint="default"/>
+      </w:rPr>
+    </w:lvl>
+  </w:abstractNum>
+  <w:abstractNum w:abstractNumId="5" w15:restartNumberingAfterBreak="0">
     <w:nsid w:val="36E77F22"/>
     <w:multiLevelType w:val="hybridMultilevel"/>
     <w:tmpl w:val="3042D4A2"/>
@@ -1864,7 +2434,7 @@
       </w:rPr>
     </w:lvl>
   </w:abstractNum>
-  <w:abstractNum w:abstractNumId="5" w15:restartNumberingAfterBreak="0">
+  <w:abstractNum w:abstractNumId="6" w15:restartNumberingAfterBreak="0">
     <w:nsid w:val="4DBC68B1"/>
     <w:multiLevelType w:val="hybridMultilevel"/>
     <w:tmpl w:val="3E1E60BC"/>
@@ -1977,7 +2547,7 @@
       </w:rPr>
     </w:lvl>
   </w:abstractNum>
-  <w:abstractNum w:abstractNumId="6" w15:restartNumberingAfterBreak="0">
+  <w:abstractNum w:abstractNumId="7" w15:restartNumberingAfterBreak="0">
     <w:nsid w:val="51BE374E"/>
     <w:multiLevelType w:val="hybridMultilevel"/>
     <w:tmpl w:val="29786FA4"/>
@@ -2090,7 +2660,7 @@
       </w:rPr>
     </w:lvl>
   </w:abstractNum>
-  <w:abstractNum w:abstractNumId="7" w15:restartNumberingAfterBreak="0">
+  <w:abstractNum w:abstractNumId="8" w15:restartNumberingAfterBreak="0">
     <w:nsid w:val="53B050AA"/>
     <w:multiLevelType w:val="hybridMultilevel"/>
     <w:tmpl w:val="B68CC198"/>
@@ -2203,7 +2773,7 @@
       </w:rPr>
     </w:lvl>
   </w:abstractNum>
-  <w:abstractNum w:abstractNumId="8" w15:restartNumberingAfterBreak="0">
+  <w:abstractNum w:abstractNumId="9" w15:restartNumberingAfterBreak="0">
     <w:nsid w:val="5BE34C1F"/>
     <w:multiLevelType w:val="hybridMultilevel"/>
     <w:tmpl w:val="DDFCAD2E"/>
@@ -2316,10 +2886,123 @@
       </w:rPr>
     </w:lvl>
   </w:abstractNum>
-  <w:abstractNum w:abstractNumId="9" w15:restartNumberingAfterBreak="0">
+  <w:abstractNum w:abstractNumId="10" w15:restartNumberingAfterBreak="0">
     <w:nsid w:val="73640E15"/>
     <w:multiLevelType w:val="hybridMultilevel"/>
     <w:tmpl w:val="B8787D68"/>
+    <w:lvl w:ilvl="0" w:tplc="04130001">
+      <w:start w:val="1"/>
+      <w:numFmt w:val="bullet"/>
+      <w:lvlText w:val=""/>
+      <w:lvlJc w:val="left"/>
+      <w:pPr>
+        <w:ind w:left="720" w:hanging="360"/>
+      </w:pPr>
+      <w:rPr>
+        <w:rFonts w:ascii="Symbol" w:hAnsi="Symbol" w:hint="default"/>
+      </w:rPr>
+    </w:lvl>
+    <w:lvl w:ilvl="1" w:tplc="04130003" w:tentative="1">
+      <w:start w:val="1"/>
+      <w:numFmt w:val="bullet"/>
+      <w:lvlText w:val="o"/>
+      <w:lvlJc w:val="left"/>
+      <w:pPr>
+        <w:ind w:left="1440" w:hanging="360"/>
+      </w:pPr>
+      <w:rPr>
+        <w:rFonts w:ascii="Courier New" w:hAnsi="Courier New" w:cs="Courier New" w:hint="default"/>
+      </w:rPr>
+    </w:lvl>
+    <w:lvl w:ilvl="2" w:tplc="04130005" w:tentative="1">
+      <w:start w:val="1"/>
+      <w:numFmt w:val="bullet"/>
+      <w:lvlText w:val=""/>
+      <w:lvlJc w:val="left"/>
+      <w:pPr>
+        <w:ind w:left="2160" w:hanging="360"/>
+      </w:pPr>
+      <w:rPr>
+        <w:rFonts w:ascii="Wingdings" w:hAnsi="Wingdings" w:hint="default"/>
+      </w:rPr>
+    </w:lvl>
+    <w:lvl w:ilvl="3" w:tplc="04130001" w:tentative="1">
+      <w:start w:val="1"/>
+      <w:numFmt w:val="bullet"/>
+      <w:lvlText w:val=""/>
+      <w:lvlJc w:val="left"/>
+      <w:pPr>
+        <w:ind w:left="2880" w:hanging="360"/>
+      </w:pPr>
+      <w:rPr>
+        <w:rFonts w:ascii="Symbol" w:hAnsi="Symbol" w:hint="default"/>
+      </w:rPr>
+    </w:lvl>
+    <w:lvl w:ilvl="4" w:tplc="04130003" w:tentative="1">
+      <w:start w:val="1"/>
+      <w:numFmt w:val="bullet"/>
+      <w:lvlText w:val="o"/>
+      <w:lvlJc w:val="left"/>
+      <w:pPr>
+        <w:ind w:left="3600" w:hanging="360"/>
+      </w:pPr>
+      <w:rPr>
+        <w:rFonts w:ascii="Courier New" w:hAnsi="Courier New" w:cs="Courier New" w:hint="default"/>
+      </w:rPr>
+    </w:lvl>
+    <w:lvl w:ilvl="5" w:tplc="04130005" w:tentative="1">
+      <w:start w:val="1"/>
+      <w:numFmt w:val="bullet"/>
+      <w:lvlText w:val=""/>
+      <w:lvlJc w:val="left"/>
+      <w:pPr>
+        <w:ind w:left="4320" w:hanging="360"/>
+      </w:pPr>
+      <w:rPr>
+        <w:rFonts w:ascii="Wingdings" w:hAnsi="Wingdings" w:hint="default"/>
+      </w:rPr>
+    </w:lvl>
+    <w:lvl w:ilvl="6" w:tplc="04130001" w:tentative="1">
+      <w:start w:val="1"/>
+      <w:numFmt w:val="bullet"/>
+      <w:lvlText w:val=""/>
+      <w:lvlJc w:val="left"/>
+      <w:pPr>
+        <w:ind w:left="5040" w:hanging="360"/>
+      </w:pPr>
+      <w:rPr>
+        <w:rFonts w:ascii="Symbol" w:hAnsi="Symbol" w:hint="default"/>
+      </w:rPr>
+    </w:lvl>
+    <w:lvl w:ilvl="7" w:tplc="04130003" w:tentative="1">
+      <w:start w:val="1"/>
+      <w:numFmt w:val="bullet"/>
+      <w:lvlText w:val="o"/>
+      <w:lvlJc w:val="left"/>
+      <w:pPr>
+        <w:ind w:left="5760" w:hanging="360"/>
+      </w:pPr>
+      <w:rPr>
+        <w:rFonts w:ascii="Courier New" w:hAnsi="Courier New" w:cs="Courier New" w:hint="default"/>
+      </w:rPr>
+    </w:lvl>
+    <w:lvl w:ilvl="8" w:tplc="04130005" w:tentative="1">
+      <w:start w:val="1"/>
+      <w:numFmt w:val="bullet"/>
+      <w:lvlText w:val=""/>
+      <w:lvlJc w:val="left"/>
+      <w:pPr>
+        <w:ind w:left="6480" w:hanging="360"/>
+      </w:pPr>
+      <w:rPr>
+        <w:rFonts w:ascii="Wingdings" w:hAnsi="Wingdings" w:hint="default"/>
+      </w:rPr>
+    </w:lvl>
+  </w:abstractNum>
+  <w:abstractNum w:abstractNumId="11" w15:restartNumberingAfterBreak="0">
+    <w:nsid w:val="7EC34B5F"/>
+    <w:multiLevelType w:val="hybridMultilevel"/>
+    <w:tmpl w:val="9E14DF9A"/>
     <w:lvl w:ilvl="0" w:tplc="04130001">
       <w:start w:val="1"/>
       <w:numFmt w:val="bullet"/>
@@ -2433,7 +3116,7 @@
     <w:abstractNumId w:val="3"/>
   </w:num>
   <w:num w:numId="2">
-    <w:abstractNumId w:val="4"/>
+    <w:abstractNumId w:val="5"/>
   </w:num>
   <w:num w:numId="3">
     <w:abstractNumId w:val="0"/>
@@ -2442,22 +3125,28 @@
     <w:abstractNumId w:val="1"/>
   </w:num>
   <w:num w:numId="5">
+    <w:abstractNumId w:val="10"/>
+  </w:num>
+  <w:num w:numId="6">
+    <w:abstractNumId w:val="8"/>
+  </w:num>
+  <w:num w:numId="7">
     <w:abstractNumId w:val="9"/>
   </w:num>
-  <w:num w:numId="6">
-    <w:abstractNumId w:val="7"/>
-  </w:num>
-  <w:num w:numId="7">
-    <w:abstractNumId w:val="8"/>
-  </w:num>
   <w:num w:numId="8">
-    <w:abstractNumId w:val="5"/>
+    <w:abstractNumId w:val="6"/>
   </w:num>
   <w:num w:numId="9">
-    <w:abstractNumId w:val="6"/>
+    <w:abstractNumId w:val="7"/>
   </w:num>
   <w:num w:numId="10">
     <w:abstractNumId w:val="2"/>
+  </w:num>
+  <w:num w:numId="11">
+    <w:abstractNumId w:val="11"/>
+  </w:num>
+  <w:num w:numId="12">
+    <w:abstractNumId w:val="4"/>
   </w:num>
 </w:numbering>
 </file>
@@ -2585,6 +3274,7 @@
     <w:lsdException w:name="HTML Sample" w:semiHidden="1" w:unhideWhenUsed="1"/>
     <w:lsdException w:name="HTML Typewriter" w:semiHidden="1" w:unhideWhenUsed="1"/>
     <w:lsdException w:name="HTML Variable" w:semiHidden="1" w:unhideWhenUsed="1"/>
+    <w:lsdException w:name="Normal Table" w:semiHidden="1" w:unhideWhenUsed="1"/>
     <w:lsdException w:name="annotation subject" w:semiHidden="1" w:unhideWhenUsed="1"/>
     <w:lsdException w:name="No List" w:semiHidden="1" w:unhideWhenUsed="1"/>
     <w:lsdException w:name="Outline List 1" w:semiHidden="1" w:unhideWhenUsed="1"/>
@@ -2629,6 +3319,7 @@
     <w:lsdException w:name="Table Professional" w:semiHidden="1" w:unhideWhenUsed="1"/>
     <w:lsdException w:name="Table Subtle 1" w:semiHidden="1" w:unhideWhenUsed="1"/>
     <w:lsdException w:name="Table Subtle 2" w:semiHidden="1" w:unhideWhenUsed="1"/>
+    <w:lsdException w:name="Table Web 1" w:semiHidden="1" w:unhideWhenUsed="1"/>
     <w:lsdException w:name="Table Web 2" w:semiHidden="1" w:unhideWhenUsed="1"/>
     <w:lsdException w:name="Table Web 3" w:semiHidden="1" w:unhideWhenUsed="1"/>
     <w:lsdException w:name="Balloon Text" w:semiHidden="1" w:unhideWhenUsed="1"/>
@@ -3028,7 +3719,7 @@
 </file>
 
 <file path=word/glossary/document.xml><?xml version="1.0" encoding="utf-8"?>
-<w:glossaryDocument xmlns:wpc="http://schemas.microsoft.com/office/word/2010/wordprocessingCanvas" xmlns:cx="http://schemas.microsoft.com/office/drawing/2014/chartex" xmlns:cx1="http://schemas.microsoft.com/office/drawing/2015/9/8/chartex" xmlns:cx2="http://schemas.microsoft.com/office/drawing/2015/10/21/chartex" xmlns:cx3="http://schemas.microsoft.com/office/drawing/2016/5/9/chartex" xmlns:cx4="http://schemas.microsoft.com/office/drawing/2016/5/10/chartex" xmlns:cx5="http://schemas.microsoft.com/office/drawing/2016/5/11/chartex" xmlns:cx6="http://schemas.microsoft.com/office/drawing/2016/5/12/chartex" xmlns:cx7="http://schemas.microsoft.com/office/drawing/2016/5/13/chartex" xmlns:cx8="http://schemas.microsoft.com/office/drawing/2016/5/14/chartex" xmlns:mc="http://schemas.openxmlformats.org/markup-compatibility/2006" xmlns:aink="http://schemas.microsoft.com/office/drawing/2016/ink" xmlns:o="urn:schemas-microsoft-com:office:office" xmlns:r="http://schemas.openxmlformats.org/officeDocument/2006/relationships" xmlns:m="http://schemas.openxmlformats.org/officeDocument/2006/math" xmlns:v="urn:schemas-microsoft-com:vml" xmlns:wp14="http://schemas.microsoft.com/office/word/2010/wordprocessingDrawing" xmlns:wp="http://schemas.openxmlformats.org/drawingml/2006/wordprocessingDrawing" xmlns:w10="urn:schemas-microsoft-com:office:word" xmlns:w="http://schemas.openxmlformats.org/wordprocessingml/2006/main" xmlns:w14="http://schemas.microsoft.com/office/word/2010/wordml" xmlns:w15="http://schemas.microsoft.com/office/word/2012/wordml" xmlns:w16se="http://schemas.microsoft.com/office/word/2015/wordml/symex" xmlns:wpg="http://schemas.microsoft.com/office/word/2010/wordprocessingGroup" xmlns:wpi="http://schemas.microsoft.com/office/word/2010/wordprocessingInk" xmlns:wne="http://schemas.microsoft.com/office/word/2006/wordml" xmlns:wps="http://schemas.microsoft.com/office/word/2010/wordprocessingShape" mc:Ignorable="w14 w15 w16se wp14">
+<w:glossaryDocument xmlns:wpc="http://schemas.microsoft.com/office/word/2010/wordprocessingCanvas" xmlns:cx="http://schemas.microsoft.com/office/drawing/2014/chartex" xmlns:cx1="http://schemas.microsoft.com/office/drawing/2015/9/8/chartex" xmlns:cx2="http://schemas.microsoft.com/office/drawing/2015/10/21/chartex" xmlns:cx3="http://schemas.microsoft.com/office/drawing/2016/5/9/chartex" xmlns:cx4="http://schemas.microsoft.com/office/drawing/2016/5/10/chartex" xmlns:cx5="http://schemas.microsoft.com/office/drawing/2016/5/11/chartex" xmlns:mc="http://schemas.openxmlformats.org/markup-compatibility/2006" xmlns:o="urn:schemas-microsoft-com:office:office" xmlns:r="http://schemas.openxmlformats.org/officeDocument/2006/relationships" xmlns:m="http://schemas.openxmlformats.org/officeDocument/2006/math" xmlns:v="urn:schemas-microsoft-com:vml" xmlns:wp14="http://schemas.microsoft.com/office/word/2010/wordprocessingDrawing" xmlns:wp="http://schemas.openxmlformats.org/drawingml/2006/wordprocessingDrawing" xmlns:w10="urn:schemas-microsoft-com:office:word" xmlns:w="http://schemas.openxmlformats.org/wordprocessingml/2006/main" xmlns:w14="http://schemas.microsoft.com/office/word/2010/wordml" xmlns:w15="http://schemas.microsoft.com/office/word/2012/wordml" xmlns:w16se="http://schemas.microsoft.com/office/word/2015/wordml/symex" xmlns:wpg="http://schemas.microsoft.com/office/word/2010/wordprocessingGroup" xmlns:wpi="http://schemas.microsoft.com/office/word/2010/wordprocessingInk" xmlns:wne="http://schemas.microsoft.com/office/word/2006/wordml" xmlns:wps="http://schemas.microsoft.com/office/word/2010/wordprocessingShape" mc:Ignorable="w14 w15 w16se wp14">
   <w:docParts>
     <w:docPart>
       <w:docPartPr>
@@ -3054,7 +3745,7 @@
             <w:rPr>
               <w:rFonts w:asciiTheme="majorHAnsi" w:eastAsiaTheme="majorEastAsia" w:hAnsiTheme="majorHAnsi" w:cstheme="majorBidi"/>
               <w:caps/>
-              <w:color w:val="4472C4" w:themeColor="accent1"/>
+              <w:color w:val="5B9BD5" w:themeColor="accent1"/>
               <w:sz w:val="80"/>
               <w:szCs w:val="80"/>
             </w:rPr>
@@ -3085,7 +3776,7 @@
           </w:pPr>
           <w:r>
             <w:rPr>
-              <w:color w:val="4472C4" w:themeColor="accent1"/>
+              <w:color w:val="5B9BD5" w:themeColor="accent1"/>
               <w:sz w:val="28"/>
               <w:szCs w:val="28"/>
             </w:rPr>
@@ -3162,6 +3853,8 @@
   <w:rsids>
     <w:rsidRoot w:val="00D60912"/>
     <w:rsid w:val="00090D1D"/>
+    <w:rsid w:val="00191BE1"/>
+    <w:rsid w:val="00531C73"/>
     <w:rsid w:val="00797789"/>
     <w:rsid w:val="008056A2"/>
     <w:rsid w:val="00A03A3C"/>
@@ -3313,6 +4006,7 @@
     <w:lsdException w:name="HTML Sample" w:semiHidden="1" w:unhideWhenUsed="1"/>
     <w:lsdException w:name="HTML Typewriter" w:semiHidden="1" w:unhideWhenUsed="1"/>
     <w:lsdException w:name="HTML Variable" w:semiHidden="1" w:unhideWhenUsed="1"/>
+    <w:lsdException w:name="Normal Table" w:semiHidden="1" w:unhideWhenUsed="1"/>
     <w:lsdException w:name="annotation subject" w:semiHidden="1" w:unhideWhenUsed="1"/>
     <w:lsdException w:name="No List" w:semiHidden="1" w:unhideWhenUsed="1"/>
     <w:lsdException w:name="Outline List 1" w:semiHidden="1" w:unhideWhenUsed="1"/>
@@ -3357,6 +4051,7 @@
     <w:lsdException w:name="Table Professional" w:semiHidden="1" w:unhideWhenUsed="1"/>
     <w:lsdException w:name="Table Subtle 1" w:semiHidden="1" w:unhideWhenUsed="1"/>
     <w:lsdException w:name="Table Subtle 2" w:semiHidden="1" w:unhideWhenUsed="1"/>
+    <w:lsdException w:name="Table Web 1" w:semiHidden="1" w:unhideWhenUsed="1"/>
     <w:lsdException w:name="Table Web 2" w:semiHidden="1" w:unhideWhenUsed="1"/>
     <w:lsdException w:name="Table Web 3" w:semiHidden="1" w:unhideWhenUsed="1"/>
     <w:lsdException w:name="Balloon Text" w:semiHidden="1" w:unhideWhenUsed="1"/>
@@ -3929,7 +4624,7 @@
 <CoverPageProperties xmlns="http://schemas.microsoft.com/office/2006/coverPageProps">
   <PublishDate>2017-04-18T00:00:00</PublishDate>
   <Abstract/>
-  <CompanyAddress>Tomasz / Youssef / Max / Remco</CompanyAddress>
+  <CompanyAddress>Tomasz/ Youssef/ Max / Remco</CompanyAddress>
   <CompanyPhone/>
   <CompanyFax/>
   <CompanyEmail/>

</xml_diff>